<commit_message>
MAJ dossier de conception
</commit_message>
<xml_diff>
--- a/Dossier de conception.docx
+++ b/Dossier de conception.docx
@@ -10,6 +10,7 @@
           <w:docPartUnique/>
         </w:docPartObj>
       </w:sdtPr>
+      <w:sdtEndPr/>
       <w:sdtContent>
         <w:p/>
         <w:tbl>
@@ -44,6 +45,7 @@
                 <w:dataBinding w:prefixMappings="xmlns:ns0='http://schemas.openxmlformats.org/officeDocument/2006/extended-properties'" w:xpath="/ns0:Properties[1]/ns0:Company[1]" w:storeItemID="{6668398D-A668-4E3E-A5EB-62B293D839F1}"/>
                 <w:text/>
               </w:sdtPr>
+              <w:sdtEndPr/>
               <w:sdtContent>
                 <w:tc>
                   <w:tcPr>
@@ -97,6 +99,7 @@
                   <w:dataBinding w:prefixMappings="xmlns:ns0='http://schemas.openxmlformats.org/package/2006/metadata/core-properties' xmlns:ns1='http://purl.org/dc/elements/1.1/'" w:xpath="/ns0:coreProperties[1]/ns1:title[1]" w:storeItemID="{6C3C8BC8-F283-45AE-878A-BAB7291924A1}"/>
                   <w:text/>
                 </w:sdtPr>
+                <w:sdtEndPr/>
                 <w:sdtContent>
                   <w:p>
                     <w:pPr>
@@ -139,6 +142,7 @@
                 <w:dataBinding w:prefixMappings="xmlns:ns0='http://schemas.openxmlformats.org/package/2006/metadata/core-properties' xmlns:ns1='http://purl.org/dc/elements/1.1/'" w:xpath="/ns0:coreProperties[1]/ns1:subject[1]" w:storeItemID="{6C3C8BC8-F283-45AE-878A-BAB7291924A1}"/>
                 <w:text/>
               </w:sdtPr>
+              <w:sdtEndPr/>
               <w:sdtContent>
                 <w:tc>
                   <w:tcPr>
@@ -207,6 +211,7 @@
                   <w:dataBinding w:prefixMappings="xmlns:ns0='http://schemas.openxmlformats.org/package/2006/metadata/core-properties' xmlns:ns1='http://purl.org/dc/elements/1.1/'" w:xpath="/ns0:coreProperties[1]/ns1:creator[1]" w:storeItemID="{6C3C8BC8-F283-45AE-878A-BAB7291924A1}"/>
                   <w:text/>
                 </w:sdtPr>
+                <w:sdtEndPr/>
                 <w:sdtContent>
                   <w:p>
                     <w:pPr>
@@ -267,6 +272,7 @@
                     <w:calendar w:val="gregorian"/>
                   </w:date>
                 </w:sdtPr>
+                <w:sdtEndPr/>
                 <w:sdtContent>
                   <w:p>
                     <w:pPr>
@@ -331,6 +337,13 @@
     <w:p/>
     <w:sdt>
       <w:sdtPr>
+        <w:rPr>
+          <w:rFonts w:asciiTheme="minorHAnsi" w:eastAsiaTheme="minorHAnsi" w:hAnsiTheme="minorHAnsi" w:cstheme="minorBidi"/>
+          <w:color w:val="auto"/>
+          <w:sz w:val="22"/>
+          <w:szCs w:val="22"/>
+          <w:lang w:eastAsia="en-US"/>
+        </w:rPr>
         <w:id w:val="-445317972"/>
         <w:docPartObj>
           <w:docPartGallery w:val="Table of Contents"/>
@@ -339,13 +352,8 @@
       </w:sdtPr>
       <w:sdtEndPr>
         <w:rPr>
-          <w:rFonts w:asciiTheme="minorHAnsi" w:eastAsiaTheme="minorHAnsi" w:hAnsiTheme="minorHAnsi" w:cstheme="minorBidi"/>
           <w:b/>
           <w:bCs/>
-          <w:color w:val="auto"/>
-          <w:sz w:val="22"/>
-          <w:szCs w:val="22"/>
-          <w:lang w:eastAsia="en-US"/>
         </w:rPr>
       </w:sdtEndPr>
       <w:sdtContent>
@@ -353,9 +361,6 @@
           <w:pPr>
             <w:pStyle w:val="En-ttedetabledesmatires"/>
           </w:pPr>
-          <w:r>
-            <w:t>Table des matières</w:t>
-          </w:r>
         </w:p>
         <w:p>
           <w:pPr>
@@ -378,7 +383,7 @@
           <w:r>
             <w:fldChar w:fldCharType="separate"/>
           </w:r>
-          <w:hyperlink w:anchor="_Toc415678593" w:history="1">
+          <w:hyperlink w:anchor="_Toc415726806" w:history="1">
             <w:r>
               <w:rPr>
                 <w:rStyle w:val="Lienhypertexte"/>
@@ -405,7 +410,7 @@
                 <w:noProof/>
                 <w:webHidden/>
               </w:rPr>
-              <w:instrText xml:space="preserve"> PAGEREF _Toc415678593 \h </w:instrText>
+              <w:instrText xml:space="preserve"> PAGEREF _Toc415726806 \h </w:instrText>
             </w:r>
             <w:r>
               <w:rPr>
@@ -448,7 +453,7 @@
               <w:lang w:eastAsia="fr-FR"/>
             </w:rPr>
           </w:pPr>
-          <w:hyperlink w:anchor="_Toc415678594" w:history="1">
+          <w:hyperlink w:anchor="_Toc415726807" w:history="1">
             <w:r>
               <w:rPr>
                 <w:rStyle w:val="Lienhypertexte"/>
@@ -475,7 +480,7 @@
                 <w:noProof/>
                 <w:webHidden/>
               </w:rPr>
-              <w:instrText xml:space="preserve"> PAGEREF _Toc415678594 \h </w:instrText>
+              <w:instrText xml:space="preserve"> PAGEREF _Toc415726807 \h </w:instrText>
             </w:r>
             <w:r>
               <w:rPr>
@@ -518,7 +523,7 @@
               <w:lang w:eastAsia="fr-FR"/>
             </w:rPr>
           </w:pPr>
-          <w:hyperlink w:anchor="_Toc415678595" w:history="1">
+          <w:hyperlink w:anchor="_Toc415726808" w:history="1">
             <w:r>
               <w:rPr>
                 <w:rStyle w:val="Lienhypertexte"/>
@@ -545,7 +550,7 @@
                 <w:noProof/>
                 <w:webHidden/>
               </w:rPr>
-              <w:instrText xml:space="preserve"> PAGEREF _Toc415678595 \h </w:instrText>
+              <w:instrText xml:space="preserve"> PAGEREF _Toc415726808 \h </w:instrText>
             </w:r>
             <w:r>
               <w:rPr>
@@ -588,7 +593,7 @@
               <w:lang w:eastAsia="fr-FR"/>
             </w:rPr>
           </w:pPr>
-          <w:hyperlink w:anchor="_Toc415678596" w:history="1">
+          <w:hyperlink w:anchor="_Toc415726809" w:history="1">
             <w:r>
               <w:rPr>
                 <w:rStyle w:val="Lienhypertexte"/>
@@ -615,7 +620,7 @@
                 <w:noProof/>
                 <w:webHidden/>
               </w:rPr>
-              <w:instrText xml:space="preserve"> PAGEREF _Toc415678596 \h </w:instrText>
+              <w:instrText xml:space="preserve"> PAGEREF _Toc415726809 \h </w:instrText>
             </w:r>
             <w:r>
               <w:rPr>
@@ -658,7 +663,7 @@
               <w:lang w:eastAsia="fr-FR"/>
             </w:rPr>
           </w:pPr>
-          <w:hyperlink w:anchor="_Toc415678597" w:history="1">
+          <w:hyperlink w:anchor="_Toc415726810" w:history="1">
             <w:r>
               <w:rPr>
                 <w:rStyle w:val="Lienhypertexte"/>
@@ -685,7 +690,7 @@
                 <w:noProof/>
                 <w:webHidden/>
               </w:rPr>
-              <w:instrText xml:space="preserve"> PAGEREF _Toc415678597 \h </w:instrText>
+              <w:instrText xml:space="preserve"> PAGEREF _Toc415726810 \h </w:instrText>
             </w:r>
             <w:r>
               <w:rPr>
@@ -728,7 +733,7 @@
               <w:lang w:eastAsia="fr-FR"/>
             </w:rPr>
           </w:pPr>
-          <w:hyperlink w:anchor="_Toc415678598" w:history="1">
+          <w:hyperlink w:anchor="_Toc415726811" w:history="1">
             <w:r>
               <w:rPr>
                 <w:rStyle w:val="Lienhypertexte"/>
@@ -755,7 +760,7 @@
                 <w:noProof/>
                 <w:webHidden/>
               </w:rPr>
-              <w:instrText xml:space="preserve"> PAGEREF _Toc415678598 \h </w:instrText>
+              <w:instrText xml:space="preserve"> PAGEREF _Toc415726811 \h </w:instrText>
             </w:r>
             <w:r>
               <w:rPr>
@@ -798,13 +803,13 @@
               <w:lang w:eastAsia="fr-FR"/>
             </w:rPr>
           </w:pPr>
-          <w:hyperlink w:anchor="_Toc415678599" w:history="1">
+          <w:hyperlink w:anchor="_Toc415726812" w:history="1">
             <w:r>
               <w:rPr>
                 <w:rStyle w:val="Lienhypertexte"/>
                 <w:noProof/>
               </w:rPr>
-              <w:t>PRINCIPAUX PACKAGES</w:t>
+              <w:t>DECOUPAGE FONCTIONNEL</w:t>
             </w:r>
             <w:r>
               <w:rPr>
@@ -825,7 +830,7 @@
                 <w:noProof/>
                 <w:webHidden/>
               </w:rPr>
-              <w:instrText xml:space="preserve"> PAGEREF _Toc415678599 \h </w:instrText>
+              <w:instrText xml:space="preserve"> PAGEREF _Toc415726812 \h </w:instrText>
             </w:r>
             <w:r>
               <w:rPr>
@@ -868,12 +873,82 @@
               <w:lang w:eastAsia="fr-FR"/>
             </w:rPr>
           </w:pPr>
-          <w:hyperlink w:anchor="_Toc415678600" w:history="1">
+          <w:hyperlink w:anchor="_Toc415726813" w:history="1">
             <w:r>
               <w:rPr>
                 <w:rStyle w:val="Lienhypertexte"/>
                 <w:noProof/>
               </w:rPr>
+              <w:t>PRINCIPAUX PACKAGES</w:t>
+            </w:r>
+            <w:r>
+              <w:rPr>
+                <w:noProof/>
+                <w:webHidden/>
+              </w:rPr>
+              <w:tab/>
+            </w:r>
+            <w:r>
+              <w:rPr>
+                <w:noProof/>
+                <w:webHidden/>
+              </w:rPr>
+              <w:fldChar w:fldCharType="begin"/>
+            </w:r>
+            <w:r>
+              <w:rPr>
+                <w:noProof/>
+                <w:webHidden/>
+              </w:rPr>
+              <w:instrText xml:space="preserve"> PAGEREF _Toc415726813 \h </w:instrText>
+            </w:r>
+            <w:r>
+              <w:rPr>
+                <w:noProof/>
+                <w:webHidden/>
+              </w:rPr>
+            </w:r>
+            <w:r>
+              <w:rPr>
+                <w:noProof/>
+                <w:webHidden/>
+              </w:rPr>
+              <w:fldChar w:fldCharType="separate"/>
+            </w:r>
+            <w:r>
+              <w:rPr>
+                <w:noProof/>
+                <w:webHidden/>
+              </w:rPr>
+              <w:t>6</w:t>
+            </w:r>
+            <w:r>
+              <w:rPr>
+                <w:noProof/>
+                <w:webHidden/>
+              </w:rPr>
+              <w:fldChar w:fldCharType="end"/>
+            </w:r>
+          </w:hyperlink>
+        </w:p>
+        <w:p>
+          <w:pPr>
+            <w:pStyle w:val="TM1"/>
+            <w:tabs>
+              <w:tab w:val="right" w:leader="dot" w:pos="9062"/>
+            </w:tabs>
+            <w:rPr>
+              <w:rFonts w:eastAsiaTheme="minorEastAsia"/>
+              <w:noProof/>
+              <w:lang w:eastAsia="fr-FR"/>
+            </w:rPr>
+          </w:pPr>
+          <w:hyperlink w:anchor="_Toc415726814" w:history="1">
+            <w:r>
+              <w:rPr>
+                <w:rStyle w:val="Lienhypertexte"/>
+                <w:noProof/>
+              </w:rPr>
               <w:t>DIAGRAMMES DE SEQUENCES</w:t>
             </w:r>
             <w:r>
@@ -895,7 +970,7 @@
                 <w:noProof/>
                 <w:webHidden/>
               </w:rPr>
-              <w:instrText xml:space="preserve"> PAGEREF _Toc415678600 \h </w:instrText>
+              <w:instrText xml:space="preserve"> PAGEREF _Toc415726814 \h </w:instrText>
             </w:r>
             <w:r>
               <w:rPr>
@@ -915,7 +990,7 @@
                 <w:noProof/>
                 <w:webHidden/>
               </w:rPr>
-              <w:t>6</w:t>
+              <w:t>7</w:t>
             </w:r>
             <w:r>
               <w:rPr>
@@ -947,7 +1022,7 @@
       <w:pPr>
         <w:pStyle w:val="Titre1"/>
       </w:pPr>
-      <w:bookmarkStart w:id="0" w:name="_Toc415678593"/>
+      <w:bookmarkStart w:id="0" w:name="_Toc415726806"/>
       <w:r>
         <w:lastRenderedPageBreak/>
         <w:t>PRESENTATION DU PROJET</w:t>
@@ -959,7 +1034,7 @@
       <w:pPr>
         <w:pStyle w:val="Titre2"/>
       </w:pPr>
-      <w:bookmarkStart w:id="1" w:name="_Toc415678594"/>
+      <w:bookmarkStart w:id="1" w:name="_Toc415726807"/>
       <w:r>
         <w:t>Le contexte</w:t>
       </w:r>
@@ -994,7 +1069,7 @@
       <w:pPr>
         <w:pStyle w:val="Titre2"/>
       </w:pPr>
-      <w:bookmarkStart w:id="2" w:name="_Toc415678595"/>
+      <w:bookmarkStart w:id="2" w:name="_Toc415726808"/>
       <w:r>
         <w:t>L’équipe</w:t>
       </w:r>
@@ -1080,7 +1155,7 @@
       <w:pPr>
         <w:pStyle w:val="Titre2"/>
       </w:pPr>
-      <w:bookmarkStart w:id="3" w:name="_Toc415678596"/>
+      <w:bookmarkStart w:id="3" w:name="_Toc415726809"/>
       <w:r>
         <w:t>Dates clef</w:t>
       </w:r>
@@ -1145,7 +1220,7 @@
       <w:pPr>
         <w:pStyle w:val="Titre2"/>
       </w:pPr>
-      <w:bookmarkStart w:id="4" w:name="_Toc415678597"/>
+      <w:bookmarkStart w:id="4" w:name="_Toc415726810"/>
       <w:r>
         <w:t>Référent</w:t>
       </w:r>
@@ -1193,35 +1268,177 @@
       <w:pPr>
         <w:pStyle w:val="Titre1"/>
       </w:pPr>
-      <w:bookmarkStart w:id="5" w:name="_Toc415678598"/>
+      <w:bookmarkStart w:id="5" w:name="_Toc415726811"/>
       <w:r>
         <w:lastRenderedPageBreak/>
         <w:t>MODELE DE BASE DE DONNEES</w:t>
       </w:r>
       <w:bookmarkEnd w:id="5"/>
     </w:p>
-    <w:p/>
-    <w:p/>
-    <w:p>
+    <w:p>
+      <w:pPr>
+        <w:pStyle w:val="Sansinterligne"/>
+      </w:pPr>
+    </w:p>
+    <w:p>
+      <w:pPr>
+        <w:pStyle w:val="Sansinterligne"/>
+      </w:pPr>
+      <w:r>
+        <w:t>Blablabla</w:t>
+      </w:r>
+    </w:p>
+    <w:p>
+      <w:pPr>
+        <w:pStyle w:val="Sansinterligne"/>
+      </w:pPr>
+    </w:p>
+    <w:p>
+      <w:pPr>
+        <w:pStyle w:val="Sansinterligne"/>
+      </w:pPr>
       <w:r>
         <w:br w:type="page"/>
       </w:r>
-      <w:bookmarkStart w:id="6" w:name="_GoBack"/>
+    </w:p>
+    <w:p>
+      <w:pPr>
+        <w:pStyle w:val="Titre1"/>
+      </w:pPr>
+      <w:bookmarkStart w:id="6" w:name="_Toc415726812"/>
+      <w:r>
+        <w:lastRenderedPageBreak/>
+        <w:t>DECOUPAGE FONCTIONNEL</w:t>
+      </w:r>
       <w:bookmarkEnd w:id="6"/>
     </w:p>
     <w:p>
       <w:pPr>
+        <w:pStyle w:val="Sansinterligne"/>
+      </w:pPr>
+    </w:p>
+    <w:p>
+      <w:pPr>
+        <w:pStyle w:val="Sansinterligne"/>
+        <w:ind w:firstLine="708"/>
+      </w:pPr>
+      <w:r>
+        <w:t>L’analyse des cas d’utilisation de l’app</w:t>
+      </w:r>
+      <w:bookmarkStart w:id="7" w:name="_GoBack"/>
+      <w:bookmarkEnd w:id="7"/>
+      <w:r>
+        <w:t>lication nous a permis d’établir le diagramme Use-Case suivant :</w:t>
+      </w:r>
+    </w:p>
+    <w:p>
+      <w:pPr>
+        <w:pStyle w:val="Sansinterligne"/>
+      </w:pPr>
+    </w:p>
+    <w:p>
+      <w:pPr>
+        <w:pStyle w:val="Sansinterligne"/>
+      </w:pPr>
+      <w:r>
+        <w:rPr>
+          <w:noProof/>
+        </w:rPr>
+        <w:drawing>
+          <wp:inline distT="0" distB="0" distL="0" distR="0" wp14:anchorId="30CDA9FF" wp14:editId="5CFF7014">
+            <wp:extent cx="5760720" cy="6344920"/>
+            <wp:effectExtent l="0" t="0" r="0" b="0"/>
+            <wp:docPr id="1" name="Image 1" descr="C:\Users\Vincent Guajioty\Downloads\UseCaseDiagram1.jpg"/>
+            <wp:cNvGraphicFramePr>
+              <a:graphicFrameLocks xmlns:a="http://schemas.openxmlformats.org/drawingml/2006/main" noChangeAspect="1"/>
+            </wp:cNvGraphicFramePr>
+            <a:graphic xmlns:a="http://schemas.openxmlformats.org/drawingml/2006/main">
+              <a:graphicData uri="http://schemas.openxmlformats.org/drawingml/2006/picture">
+                <pic:pic xmlns:pic="http://schemas.openxmlformats.org/drawingml/2006/picture">
+                  <pic:nvPicPr>
+                    <pic:cNvPr id="0" name="Picture 1" descr="C:\Users\Vincent Guajioty\Downloads\UseCaseDiagram1.jpg"/>
+                    <pic:cNvPicPr>
+                      <a:picLocks noChangeAspect="1" noChangeArrowheads="1"/>
+                    </pic:cNvPicPr>
+                  </pic:nvPicPr>
+                  <pic:blipFill>
+                    <a:blip r:embed="rId10">
+                      <a:extLst>
+                        <a:ext uri="{28A0092B-C50C-407E-A947-70E740481C1C}">
+                          <a14:useLocalDpi xmlns:a14="http://schemas.microsoft.com/office/drawing/2010/main" val="0"/>
+                        </a:ext>
+                      </a:extLst>
+                    </a:blip>
+                    <a:srcRect/>
+                    <a:stretch>
+                      <a:fillRect/>
+                    </a:stretch>
+                  </pic:blipFill>
+                  <pic:spPr bwMode="auto">
+                    <a:xfrm>
+                      <a:off x="0" y="0"/>
+                      <a:ext cx="5760720" cy="6344920"/>
+                    </a:xfrm>
+                    <a:prstGeom prst="rect">
+                      <a:avLst/>
+                    </a:prstGeom>
+                    <a:noFill/>
+                    <a:ln>
+                      <a:noFill/>
+                    </a:ln>
+                  </pic:spPr>
+                </pic:pic>
+              </a:graphicData>
+            </a:graphic>
+          </wp:inline>
+        </w:drawing>
+      </w:r>
+    </w:p>
+    <w:p>
+      <w:pPr>
+        <w:pStyle w:val="Sansinterligne"/>
+      </w:pPr>
+    </w:p>
+    <w:p>
+      <w:pPr>
+        <w:rPr>
+          <w:rFonts w:eastAsiaTheme="minorEastAsia"/>
+          <w:lang w:eastAsia="fr-FR"/>
+        </w:rPr>
+      </w:pPr>
+      <w:r>
+        <w:br w:type="page"/>
+      </w:r>
+    </w:p>
+    <w:p>
+      <w:pPr>
         <w:pStyle w:val="Titre1"/>
       </w:pPr>
-      <w:bookmarkStart w:id="7" w:name="_Toc415678599"/>
+      <w:bookmarkStart w:id="8" w:name="_Toc415726813"/>
       <w:r>
         <w:lastRenderedPageBreak/>
         <w:t>PRINCIPAUX PACKAGES</w:t>
       </w:r>
-      <w:bookmarkEnd w:id="7"/>
-    </w:p>
-    <w:p/>
-    <w:p/>
+      <w:bookmarkEnd w:id="8"/>
+    </w:p>
+    <w:p>
+      <w:pPr>
+        <w:pStyle w:val="Sansinterligne"/>
+      </w:pPr>
+    </w:p>
+    <w:p>
+      <w:pPr>
+        <w:pStyle w:val="Sansinterligne"/>
+      </w:pPr>
+      <w:r>
+        <w:t>Blablabla</w:t>
+      </w:r>
+    </w:p>
+    <w:p>
+      <w:pPr>
+        <w:jc w:val="center"/>
+      </w:pPr>
+    </w:p>
     <w:p>
       <w:r>
         <w:br w:type="page"/>
@@ -1231,18 +1448,29 @@
       <w:pPr>
         <w:pStyle w:val="Titre1"/>
       </w:pPr>
-      <w:bookmarkStart w:id="8" w:name="_Toc415678600"/>
+      <w:bookmarkStart w:id="9" w:name="_Toc415726814"/>
       <w:r>
         <w:lastRenderedPageBreak/>
         <w:t>DIAGRAMMES DE SEQUENCES</w:t>
       </w:r>
-      <w:bookmarkEnd w:id="8"/>
-    </w:p>
-    <w:p/>
-    <w:p/>
+      <w:bookmarkEnd w:id="9"/>
+    </w:p>
+    <w:p>
+      <w:pPr>
+        <w:pStyle w:val="Sansinterligne"/>
+      </w:pPr>
+    </w:p>
+    <w:p>
+      <w:pPr>
+        <w:pStyle w:val="Sansinterligne"/>
+      </w:pPr>
+      <w:r>
+        <w:t>Blablabla</w:t>
+      </w:r>
+    </w:p>
     <w:sectPr>
-      <w:headerReference w:type="default" r:id="rId10"/>
-      <w:footerReference w:type="default" r:id="rId11"/>
+      <w:headerReference w:type="default" r:id="rId11"/>
+      <w:footerReference w:type="default" r:id="rId12"/>
       <w:pgSz w:w="11906" w:h="16838"/>
       <w:pgMar w:top="1417" w:right="1417" w:bottom="1417" w:left="1417" w:header="708" w:footer="708" w:gutter="0"/>
       <w:pgNumType w:start="1"/>
@@ -1332,7 +1560,7 @@
         <w:sz w:val="26"/>
         <w:szCs w:val="26"/>
       </w:rPr>
-      <w:t>6</w:t>
+      <w:t>7</w:t>
     </w:r>
     <w:r>
       <w:rPr>
@@ -2849,8 +3077,10 @@
   </w:compat>
   <w:rsids>
     <w:rsidRoot w:val="00B22E7C"/>
+    <w:rsid w:val="000C02CE"/>
     <w:rsid w:val="00A06D24"/>
     <w:rsid w:val="00B22E7C"/>
+    <w:rsid w:val="00E2733C"/>
   </w:rsids>
   <m:mathPr>
     <m:mathFont m:val="Cambria Math"/>
@@ -3613,7 +3843,7 @@
 </file>
 
 <file path=customXml/itemProps2.xml><?xml version="1.0" encoding="utf-8"?>
-<ds:datastoreItem xmlns:ds="http://schemas.openxmlformats.org/officeDocument/2006/customXml" ds:itemID="{9B77FCC3-2132-4266-9CE9-C1419DCCA5C6}">
+<ds:datastoreItem xmlns:ds="http://schemas.openxmlformats.org/officeDocument/2006/customXml" ds:itemID="{9CD4B7D0-029D-44F3-92F3-115EF5704114}">
   <ds:schemaRefs>
     <ds:schemaRef ds:uri="http://schemas.openxmlformats.org/officeDocument/2006/bibliography"/>
   </ds:schemaRefs>

</xml_diff>

<commit_message>
Documents rendus de la phase 1
</commit_message>
<xml_diff>
--- a/Dossier de conception.docx
+++ b/Dossier de conception.docx
@@ -383,13 +383,13 @@
           <w:r>
             <w:fldChar w:fldCharType="separate"/>
           </w:r>
-          <w:hyperlink w:anchor="_Toc415726806" w:history="1">
+          <w:hyperlink w:anchor="_Toc415772934" w:history="1">
             <w:r>
               <w:rPr>
                 <w:rStyle w:val="Lienhypertexte"/>
                 <w:noProof/>
               </w:rPr>
-              <w:t>PRESENTATION DU PROJET</w:t>
+              <w:t>PRÉSENTATION DU PROJET</w:t>
             </w:r>
             <w:r>
               <w:rPr>
@@ -410,7 +410,7 @@
                 <w:noProof/>
                 <w:webHidden/>
               </w:rPr>
-              <w:instrText xml:space="preserve"> PAGEREF _Toc415726806 \h </w:instrText>
+              <w:instrText xml:space="preserve"> PAGEREF _Toc415772934 \h </w:instrText>
             </w:r>
             <w:r>
               <w:rPr>
@@ -453,7 +453,7 @@
               <w:lang w:eastAsia="fr-FR"/>
             </w:rPr>
           </w:pPr>
-          <w:hyperlink w:anchor="_Toc415726807" w:history="1">
+          <w:hyperlink w:anchor="_Toc415772935" w:history="1">
             <w:r>
               <w:rPr>
                 <w:rStyle w:val="Lienhypertexte"/>
@@ -480,7 +480,7 @@
                 <w:noProof/>
                 <w:webHidden/>
               </w:rPr>
-              <w:instrText xml:space="preserve"> PAGEREF _Toc415726807 \h </w:instrText>
+              <w:instrText xml:space="preserve"> PAGEREF _Toc415772935 \h </w:instrText>
             </w:r>
             <w:r>
               <w:rPr>
@@ -523,7 +523,7 @@
               <w:lang w:eastAsia="fr-FR"/>
             </w:rPr>
           </w:pPr>
-          <w:hyperlink w:anchor="_Toc415726808" w:history="1">
+          <w:hyperlink w:anchor="_Toc415772936" w:history="1">
             <w:r>
               <w:rPr>
                 <w:rStyle w:val="Lienhypertexte"/>
@@ -550,7 +550,7 @@
                 <w:noProof/>
                 <w:webHidden/>
               </w:rPr>
-              <w:instrText xml:space="preserve"> PAGEREF _Toc415726808 \h </w:instrText>
+              <w:instrText xml:space="preserve"> PAGEREF _Toc415772936 \h </w:instrText>
             </w:r>
             <w:r>
               <w:rPr>
@@ -593,13 +593,13 @@
               <w:lang w:eastAsia="fr-FR"/>
             </w:rPr>
           </w:pPr>
-          <w:hyperlink w:anchor="_Toc415726809" w:history="1">
+          <w:hyperlink w:anchor="_Toc415772937" w:history="1">
             <w:r>
               <w:rPr>
                 <w:rStyle w:val="Lienhypertexte"/>
                 <w:noProof/>
               </w:rPr>
-              <w:t>Dates clef</w:t>
+              <w:t>Dates clefs</w:t>
             </w:r>
             <w:r>
               <w:rPr>
@@ -620,7 +620,7 @@
                 <w:noProof/>
                 <w:webHidden/>
               </w:rPr>
-              <w:instrText xml:space="preserve"> PAGEREF _Toc415726809 \h </w:instrText>
+              <w:instrText xml:space="preserve"> PAGEREF _Toc415772937 \h </w:instrText>
             </w:r>
             <w:r>
               <w:rPr>
@@ -663,7 +663,7 @@
               <w:lang w:eastAsia="fr-FR"/>
             </w:rPr>
           </w:pPr>
-          <w:hyperlink w:anchor="_Toc415726810" w:history="1">
+          <w:hyperlink w:anchor="_Toc415772938" w:history="1">
             <w:r>
               <w:rPr>
                 <w:rStyle w:val="Lienhypertexte"/>
@@ -690,7 +690,7 @@
                 <w:noProof/>
                 <w:webHidden/>
               </w:rPr>
-              <w:instrText xml:space="preserve"> PAGEREF _Toc415726810 \h </w:instrText>
+              <w:instrText xml:space="preserve"> PAGEREF _Toc415772938 \h </w:instrText>
             </w:r>
             <w:r>
               <w:rPr>
@@ -733,13 +733,13 @@
               <w:lang w:eastAsia="fr-FR"/>
             </w:rPr>
           </w:pPr>
-          <w:hyperlink w:anchor="_Toc415726811" w:history="1">
+          <w:hyperlink w:anchor="_Toc415772939" w:history="1">
             <w:r>
               <w:rPr>
                 <w:rStyle w:val="Lienhypertexte"/>
                 <w:noProof/>
               </w:rPr>
-              <w:t>MODELE DE BASE DE DONNEES</w:t>
+              <w:t>MODÈLE DE BASE DE DONNÉES</w:t>
             </w:r>
             <w:r>
               <w:rPr>
@@ -760,7 +760,7 @@
                 <w:noProof/>
                 <w:webHidden/>
               </w:rPr>
-              <w:instrText xml:space="preserve"> PAGEREF _Toc415726811 \h </w:instrText>
+              <w:instrText xml:space="preserve"> PAGEREF _Toc415772939 \h </w:instrText>
             </w:r>
             <w:r>
               <w:rPr>
@@ -803,13 +803,13 @@
               <w:lang w:eastAsia="fr-FR"/>
             </w:rPr>
           </w:pPr>
-          <w:hyperlink w:anchor="_Toc415726812" w:history="1">
+          <w:hyperlink w:anchor="_Toc415772940" w:history="1">
             <w:r>
               <w:rPr>
                 <w:rStyle w:val="Lienhypertexte"/>
                 <w:noProof/>
               </w:rPr>
-              <w:t>DECOUPAGE FONCTIONNEL</w:t>
+              <w:t>DÉCOUPAGE FONCTIONNEL</w:t>
             </w:r>
             <w:r>
               <w:rPr>
@@ -830,7 +830,7 @@
                 <w:noProof/>
                 <w:webHidden/>
               </w:rPr>
-              <w:instrText xml:space="preserve"> PAGEREF _Toc415726812 \h </w:instrText>
+              <w:instrText xml:space="preserve"> PAGEREF _Toc415772940 \h </w:instrText>
             </w:r>
             <w:r>
               <w:rPr>
@@ -873,7 +873,7 @@
               <w:lang w:eastAsia="fr-FR"/>
             </w:rPr>
           </w:pPr>
-          <w:hyperlink w:anchor="_Toc415726813" w:history="1">
+          <w:hyperlink w:anchor="_Toc415772941" w:history="1">
             <w:r>
               <w:rPr>
                 <w:rStyle w:val="Lienhypertexte"/>
@@ -900,7 +900,7 @@
                 <w:noProof/>
                 <w:webHidden/>
               </w:rPr>
-              <w:instrText xml:space="preserve"> PAGEREF _Toc415726813 \h </w:instrText>
+              <w:instrText xml:space="preserve"> PAGEREF _Toc415772941 \h </w:instrText>
             </w:r>
             <w:r>
               <w:rPr>
@@ -943,13 +943,13 @@
               <w:lang w:eastAsia="fr-FR"/>
             </w:rPr>
           </w:pPr>
-          <w:hyperlink w:anchor="_Toc415726814" w:history="1">
+          <w:hyperlink w:anchor="_Toc415772942" w:history="1">
             <w:r>
               <w:rPr>
                 <w:rStyle w:val="Lienhypertexte"/>
                 <w:noProof/>
               </w:rPr>
-              <w:t>DIAGRAMMES DE SEQUENCES</w:t>
+              <w:t>DIAGRAMMES DE SÉQUENCES</w:t>
             </w:r>
             <w:r>
               <w:rPr>
@@ -970,7 +970,7 @@
                 <w:noProof/>
                 <w:webHidden/>
               </w:rPr>
-              <w:instrText xml:space="preserve"> PAGEREF _Toc415726814 \h </w:instrText>
+              <w:instrText xml:space="preserve"> PAGEREF _Toc415772942 \h </w:instrText>
             </w:r>
             <w:r>
               <w:rPr>
@@ -1022,10 +1022,16 @@
       <w:pPr>
         <w:pStyle w:val="Titre1"/>
       </w:pPr>
-      <w:bookmarkStart w:id="0" w:name="_Toc415726806"/>
+      <w:bookmarkStart w:id="0" w:name="_Toc415772934"/>
       <w:r>
         <w:lastRenderedPageBreak/>
-        <w:t>PRESENTATION DU PROJET</w:t>
+        <w:t>PR</w:t>
+      </w:r>
+      <w:r>
+        <w:t>É</w:t>
+      </w:r>
+      <w:r>
+        <w:t>SENTATION DU PROJET</w:t>
       </w:r>
       <w:bookmarkEnd w:id="0"/>
     </w:p>
@@ -1034,7 +1040,7 @@
       <w:pPr>
         <w:pStyle w:val="Titre2"/>
       </w:pPr>
-      <w:bookmarkStart w:id="1" w:name="_Toc415726807"/>
+      <w:bookmarkStart w:id="1" w:name="_Toc415772935"/>
       <w:r>
         <w:t>Le contexte</w:t>
       </w:r>
@@ -1052,7 +1058,13 @@
         <w:jc w:val="both"/>
       </w:pPr>
       <w:r>
-        <w:t>La société « La pâte de canard SARL » souhaite développer un site web d’e-commerce afin d’agrandir son impact commercial dans le monde de la restauration lyonnaise. Ce projet porte donc sur la réalisation de cette plateforme.</w:t>
+        <w:t>La société « La pâte de canard SARL » souhaite développer un site web d’e-commerce afin d’agrandir son impact commercial dans le monde de la restauration lyonnaise. Ce projet porte donc sur la réalisation de cette plateforme</w:t>
+      </w:r>
+      <w:r>
+        <w:t xml:space="preserve"> qui, à terme, permettra aux clients de commander des plats en ligne via une interface web simple, intuitive et efficace</w:t>
+      </w:r>
+      <w:r>
+        <w:t>.</w:t>
       </w:r>
     </w:p>
     <w:p>
@@ -1069,7 +1081,7 @@
       <w:pPr>
         <w:pStyle w:val="Titre2"/>
       </w:pPr>
-      <w:bookmarkStart w:id="2" w:name="_Toc415726808"/>
+      <w:bookmarkStart w:id="2" w:name="_Toc415772936"/>
       <w:r>
         <w:t>L’équipe</w:t>
       </w:r>
@@ -1155,10 +1167,13 @@
       <w:pPr>
         <w:pStyle w:val="Titre2"/>
       </w:pPr>
-      <w:bookmarkStart w:id="3" w:name="_Toc415726809"/>
+      <w:bookmarkStart w:id="3" w:name="_Toc415772937"/>
       <w:r>
         <w:t>Dates clef</w:t>
       </w:r>
+      <w:r>
+        <w:t>s</w:t>
+      </w:r>
       <w:bookmarkEnd w:id="3"/>
     </w:p>
     <w:p>
@@ -1172,6 +1187,22 @@
       </w:pPr>
       <w:r>
         <w:t>Les dates importantes de ce projet sont les suivantes :</w:t>
+      </w:r>
+    </w:p>
+    <w:p>
+      <w:pPr>
+        <w:pStyle w:val="Sansinterligne"/>
+        <w:numPr>
+          <w:ilvl w:val="0"/>
+          <w:numId w:val="6"/>
+        </w:numPr>
+      </w:pPr>
+      <w:r>
+        <w:t>Vendredi 27/03/2015</w:t>
+      </w:r>
+      <w:r>
+        <w:tab/>
+        <w:t>Début du projet</w:t>
       </w:r>
     </w:p>
     <w:p>
@@ -1187,7 +1218,12 @@
       </w:r>
       <w:r>
         <w:tab/>
-        <w:t>Rendu des premiers livrables</w:t>
+        <w:t>Rendu des premiers livr</w:t>
+      </w:r>
+      <w:bookmarkStart w:id="4" w:name="_GoBack"/>
+      <w:bookmarkEnd w:id="4"/>
+      <w:r>
+        <w:t>ables</w:t>
       </w:r>
     </w:p>
     <w:p>
@@ -1203,7 +1239,12 @@
       </w:r>
       <w:r>
         <w:tab/>
-        <w:t>Soutenance finale du projet</w:t>
+      </w:r>
+      <w:r>
+        <w:t>Clôture et s</w:t>
+      </w:r>
+      <w:r>
+        <w:t>outenance finale du projet</w:t>
       </w:r>
     </w:p>
     <w:p>
@@ -1220,11 +1261,11 @@
       <w:pPr>
         <w:pStyle w:val="Titre2"/>
       </w:pPr>
-      <w:bookmarkStart w:id="4" w:name="_Toc415726810"/>
+      <w:bookmarkStart w:id="5" w:name="_Toc415772938"/>
       <w:r>
         <w:t>Référent</w:t>
       </w:r>
-      <w:bookmarkEnd w:id="4"/>
+      <w:bookmarkEnd w:id="5"/>
       <w:r>
         <w:t xml:space="preserve"> </w:t>
       </w:r>
@@ -1268,12 +1309,24 @@
       <w:pPr>
         <w:pStyle w:val="Titre1"/>
       </w:pPr>
-      <w:bookmarkStart w:id="5" w:name="_Toc415726811"/>
+      <w:bookmarkStart w:id="6" w:name="_Toc415772939"/>
       <w:r>
         <w:lastRenderedPageBreak/>
-        <w:t>MODELE DE BASE DE DONNEES</w:t>
-      </w:r>
-      <w:bookmarkEnd w:id="5"/>
+        <w:t>MOD</w:t>
+      </w:r>
+      <w:r>
+        <w:t>È</w:t>
+      </w:r>
+      <w:r>
+        <w:t>LE DE BASE DE DONN</w:t>
+      </w:r>
+      <w:r>
+        <w:t>É</w:t>
+      </w:r>
+      <w:r>
+        <w:t>ES</w:t>
+      </w:r>
+      <w:bookmarkEnd w:id="6"/>
     </w:p>
     <w:p>
       <w:pPr>
@@ -1292,22 +1345,65 @@
     <w:p>
       <w:pPr>
         <w:pStyle w:val="Sansinterligne"/>
-      </w:pPr>
+        <w:jc w:val="center"/>
+      </w:pPr>
+      <w:r>
+        <w:rPr>
+          <w:noProof/>
+        </w:rPr>
+        <w:drawing>
+          <wp:inline distT="0" distB="0" distL="0" distR="0">
+            <wp:extent cx="7696452" cy="3138777"/>
+            <wp:effectExtent l="0" t="6985" r="0" b="0"/>
+            <wp:docPr id="2" name="Image 2" descr="D:\Temporaires\Modèle Base de Données.PNG"/>
+            <wp:cNvGraphicFramePr>
+              <a:graphicFrameLocks xmlns:a="http://schemas.openxmlformats.org/drawingml/2006/main" noChangeAspect="1"/>
+            </wp:cNvGraphicFramePr>
+            <a:graphic xmlns:a="http://schemas.openxmlformats.org/drawingml/2006/main">
+              <a:graphicData uri="http://schemas.openxmlformats.org/drawingml/2006/picture">
+                <pic:pic xmlns:pic="http://schemas.openxmlformats.org/drawingml/2006/picture">
+                  <pic:nvPicPr>
+                    <pic:cNvPr id="0" name="Picture 2" descr="D:\Temporaires\Modèle Base de Données.PNG"/>
+                    <pic:cNvPicPr>
+                      <a:picLocks noChangeAspect="1" noChangeArrowheads="1"/>
+                    </pic:cNvPicPr>
+                  </pic:nvPicPr>
+                  <pic:blipFill>
+                    <a:blip r:embed="rId10">
+                      <a:extLst>
+                        <a:ext uri="{28A0092B-C50C-407E-A947-70E740481C1C}">
+                          <a14:useLocalDpi xmlns:a14="http://schemas.microsoft.com/office/drawing/2010/main" val="0"/>
+                        </a:ext>
+                      </a:extLst>
+                    </a:blip>
+                    <a:srcRect/>
+                    <a:stretch>
+                      <a:fillRect/>
+                    </a:stretch>
+                  </pic:blipFill>
+                  <pic:spPr bwMode="auto">
+                    <a:xfrm rot="16200000">
+                      <a:off x="0" y="0"/>
+                      <a:ext cx="7766702" cy="3167427"/>
+                    </a:xfrm>
+                    <a:prstGeom prst="rect">
+                      <a:avLst/>
+                    </a:prstGeom>
+                    <a:noFill/>
+                    <a:ln>
+                      <a:noFill/>
+                    </a:ln>
+                  </pic:spPr>
+                </pic:pic>
+              </a:graphicData>
+            </a:graphic>
+          </wp:inline>
+        </w:drawing>
+      </w:r>
     </w:p>
     <w:p>
       <w:pPr>
         <w:pStyle w:val="Sansinterligne"/>
-        <w:jc w:val="center"/>
-      </w:pPr>
-    </w:p>
-    <w:p>
-      <w:pPr>
-        <w:pStyle w:val="Sansinterligne"/>
-      </w:pPr>
-    </w:p>
-    <w:p>
-      <w:pPr>
-        <w:pStyle w:val="Sansinterligne"/>
       </w:pPr>
       <w:r>
         <w:br w:type="page"/>
@@ -1317,12 +1413,18 @@
       <w:pPr>
         <w:pStyle w:val="Titre1"/>
       </w:pPr>
-      <w:bookmarkStart w:id="6" w:name="_Toc415726812"/>
+      <w:bookmarkStart w:id="7" w:name="_Toc415772940"/>
       <w:r>
         <w:lastRenderedPageBreak/>
-        <w:t>DECOUPAGE FONCTIONNEL</w:t>
-      </w:r>
-      <w:bookmarkEnd w:id="6"/>
+        <w:t>D</w:t>
+      </w:r>
+      <w:r>
+        <w:t>É</w:t>
+      </w:r>
+      <w:r>
+        <w:t>COUPAGE FONCTIONNEL</w:t>
+      </w:r>
+      <w:bookmarkEnd w:id="7"/>
     </w:p>
     <w:p>
       <w:pPr>
@@ -1341,19 +1443,73 @@
     <w:p>
       <w:pPr>
         <w:pStyle w:val="Sansinterligne"/>
+        <w:ind w:firstLine="708"/>
       </w:pPr>
     </w:p>
     <w:p>
       <w:pPr>
         <w:pStyle w:val="Sansinterligne"/>
-      </w:pPr>
-      <w:bookmarkStart w:id="7" w:name="_GoBack"/>
-      <w:bookmarkEnd w:id="7"/>
+        <w:ind w:firstLine="708"/>
+      </w:pPr>
     </w:p>
     <w:p>
       <w:pPr>
         <w:pStyle w:val="Sansinterligne"/>
-      </w:pPr>
+        <w:ind w:left="-993"/>
+      </w:pPr>
+      <w:r>
+        <w:rPr>
+          <w:noProof/>
+        </w:rPr>
+        <w:drawing>
+          <wp:inline distT="0" distB="0" distL="0" distR="0">
+            <wp:extent cx="7000124" cy="6629400"/>
+            <wp:effectExtent l="0" t="0" r="0" b="0"/>
+            <wp:docPr id="3" name="Image 3" descr="D:\Temporaires\UseCase.png"/>
+            <wp:cNvGraphicFramePr>
+              <a:graphicFrameLocks xmlns:a="http://schemas.openxmlformats.org/drawingml/2006/main" noChangeAspect="1"/>
+            </wp:cNvGraphicFramePr>
+            <a:graphic xmlns:a="http://schemas.openxmlformats.org/drawingml/2006/main">
+              <a:graphicData uri="http://schemas.openxmlformats.org/drawingml/2006/picture">
+                <pic:pic xmlns:pic="http://schemas.openxmlformats.org/drawingml/2006/picture">
+                  <pic:nvPicPr>
+                    <pic:cNvPr id="0" name="Picture 3" descr="D:\Temporaires\UseCase.png"/>
+                    <pic:cNvPicPr>
+                      <a:picLocks noChangeAspect="1" noChangeArrowheads="1"/>
+                    </pic:cNvPicPr>
+                  </pic:nvPicPr>
+                  <pic:blipFill>
+                    <a:blip r:embed="rId11">
+                      <a:extLst>
+                        <a:ext uri="{28A0092B-C50C-407E-A947-70E740481C1C}">
+                          <a14:useLocalDpi xmlns:a14="http://schemas.microsoft.com/office/drawing/2010/main" val="0"/>
+                        </a:ext>
+                      </a:extLst>
+                    </a:blip>
+                    <a:srcRect/>
+                    <a:stretch>
+                      <a:fillRect/>
+                    </a:stretch>
+                  </pic:blipFill>
+                  <pic:spPr bwMode="auto">
+                    <a:xfrm>
+                      <a:off x="0" y="0"/>
+                      <a:ext cx="7020049" cy="6648270"/>
+                    </a:xfrm>
+                    <a:prstGeom prst="rect">
+                      <a:avLst/>
+                    </a:prstGeom>
+                    <a:noFill/>
+                    <a:ln>
+                      <a:noFill/>
+                    </a:ln>
+                  </pic:spPr>
+                </pic:pic>
+              </a:graphicData>
+            </a:graphic>
+          </wp:inline>
+        </w:drawing>
+      </w:r>
     </w:p>
     <w:p>
       <w:pPr>
@@ -1370,7 +1526,7 @@
       <w:pPr>
         <w:pStyle w:val="Titre1"/>
       </w:pPr>
-      <w:bookmarkStart w:id="8" w:name="_Toc415726813"/>
+      <w:bookmarkStart w:id="8" w:name="_Toc415772941"/>
       <w:r>
         <w:lastRenderedPageBreak/>
         <w:t>PRINCIPAUX PACKAGES</w:t>
@@ -1387,7 +1543,75 @@
         <w:pStyle w:val="Sansinterligne"/>
       </w:pPr>
       <w:r>
-        <w:t>Blablabla</w:t>
+        <w:t>Voici ci-dessous le diagramme des classes relatif à ce projet :</w:t>
+      </w:r>
+    </w:p>
+    <w:p>
+      <w:pPr>
+        <w:pStyle w:val="Sansinterligne"/>
+      </w:pPr>
+    </w:p>
+    <w:p>
+      <w:pPr>
+        <w:pStyle w:val="Sansinterligne"/>
+      </w:pPr>
+    </w:p>
+    <w:p>
+      <w:pPr>
+        <w:pStyle w:val="Sansinterligne"/>
+      </w:pPr>
+      <w:r>
+        <w:rPr>
+          <w:noProof/>
+        </w:rPr>
+        <w:drawing>
+          <wp:inline distT="0" distB="0" distL="0" distR="0">
+            <wp:extent cx="5760720" cy="5916912"/>
+            <wp:effectExtent l="0" t="0" r="0" b="8255"/>
+            <wp:docPr id="4" name="Image 4" descr="D:\Temporaires\ClassDiagram.png"/>
+            <wp:cNvGraphicFramePr>
+              <a:graphicFrameLocks xmlns:a="http://schemas.openxmlformats.org/drawingml/2006/main" noChangeAspect="1"/>
+            </wp:cNvGraphicFramePr>
+            <a:graphic xmlns:a="http://schemas.openxmlformats.org/drawingml/2006/main">
+              <a:graphicData uri="http://schemas.openxmlformats.org/drawingml/2006/picture">
+                <pic:pic xmlns:pic="http://schemas.openxmlformats.org/drawingml/2006/picture">
+                  <pic:nvPicPr>
+                    <pic:cNvPr id="0" name="Picture 4" descr="D:\Temporaires\ClassDiagram.png"/>
+                    <pic:cNvPicPr>
+                      <a:picLocks noChangeAspect="1" noChangeArrowheads="1"/>
+                    </pic:cNvPicPr>
+                  </pic:nvPicPr>
+                  <pic:blipFill>
+                    <a:blip r:embed="rId12">
+                      <a:extLst>
+                        <a:ext uri="{28A0092B-C50C-407E-A947-70E740481C1C}">
+                          <a14:useLocalDpi xmlns:a14="http://schemas.microsoft.com/office/drawing/2010/main" val="0"/>
+                        </a:ext>
+                      </a:extLst>
+                    </a:blip>
+                    <a:srcRect/>
+                    <a:stretch>
+                      <a:fillRect/>
+                    </a:stretch>
+                  </pic:blipFill>
+                  <pic:spPr bwMode="auto">
+                    <a:xfrm>
+                      <a:off x="0" y="0"/>
+                      <a:ext cx="5760720" cy="5916912"/>
+                    </a:xfrm>
+                    <a:prstGeom prst="rect">
+                      <a:avLst/>
+                    </a:prstGeom>
+                    <a:noFill/>
+                    <a:ln>
+                      <a:noFill/>
+                    </a:ln>
+                  </pic:spPr>
+                </pic:pic>
+              </a:graphicData>
+            </a:graphic>
+          </wp:inline>
+        </w:drawing>
       </w:r>
     </w:p>
     <w:p>
@@ -1396,18 +1620,22 @@
       </w:pPr>
     </w:p>
     <w:p>
+      <w:pPr>
+        <w:pStyle w:val="Titre1"/>
+      </w:pPr>
       <w:r>
         <w:br w:type="page"/>
       </w:r>
-    </w:p>
-    <w:p>
-      <w:pPr>
-        <w:pStyle w:val="Titre1"/>
-      </w:pPr>
-      <w:bookmarkStart w:id="9" w:name="_Toc415726814"/>
+      <w:bookmarkStart w:id="9" w:name="_Toc415772942"/>
       <w:r>
         <w:lastRenderedPageBreak/>
-        <w:t>DIAGRAMMES DE SEQUENCES</w:t>
+        <w:t>DIAGRAMMES DE S</w:t>
+      </w:r>
+      <w:r>
+        <w:t>É</w:t>
+      </w:r>
+      <w:r>
+        <w:t>QUENCES</w:t>
       </w:r>
       <w:bookmarkEnd w:id="9"/>
     </w:p>
@@ -1419,14 +1647,20 @@
     <w:p>
       <w:pPr>
         <w:pStyle w:val="Sansinterligne"/>
-      </w:pPr>
-      <w:r>
-        <w:t>Blablabla</w:t>
+        <w:ind w:firstLine="708"/>
+        <w:jc w:val="both"/>
+      </w:pPr>
+      <w:r>
+        <w:t>Afin d’avoir le plus de précision possible, nous avons élaboré un diagramme de séquences. Ce diagramme étant très complet, il ne tient pas en une seule page. Veuillez trouver en annexe sur les deux pages suivantes le digramme de séquences.</w:t>
       </w:r>
     </w:p>
     <w:sectPr>
-      <w:headerReference w:type="default" r:id="rId10"/>
-      <w:footerReference w:type="default" r:id="rId11"/>
+      <w:headerReference w:type="even" r:id="rId13"/>
+      <w:headerReference w:type="default" r:id="rId14"/>
+      <w:footerReference w:type="even" r:id="rId15"/>
+      <w:footerReference w:type="default" r:id="rId16"/>
+      <w:headerReference w:type="first" r:id="rId17"/>
+      <w:footerReference w:type="first" r:id="rId18"/>
       <w:pgSz w:w="11906" w:h="16838"/>
       <w:pgMar w:top="1417" w:right="1417" w:bottom="1417" w:left="1417" w:header="708" w:footer="708" w:gutter="0"/>
       <w:pgNumType w:start="1"/>
@@ -1467,6 +1701,16 @@
 <w:ftr xmlns:wpc="http://schemas.microsoft.com/office/word/2010/wordprocessingCanvas" xmlns:mc="http://schemas.openxmlformats.org/markup-compatibility/2006" xmlns:o="urn:schemas-microsoft-com:office:office" xmlns:r="http://schemas.openxmlformats.org/officeDocument/2006/relationships" xmlns:m="http://schemas.openxmlformats.org/officeDocument/2006/math" xmlns:v="urn:schemas-microsoft-com:vml" xmlns:wp14="http://schemas.microsoft.com/office/word/2010/wordprocessingDrawing" xmlns:wp="http://schemas.openxmlformats.org/drawingml/2006/wordprocessingDrawing" xmlns:w10="urn:schemas-microsoft-com:office:word" xmlns:w="http://schemas.openxmlformats.org/wordprocessingml/2006/main" xmlns:w14="http://schemas.microsoft.com/office/word/2010/wordml" xmlns:w15="http://schemas.microsoft.com/office/word/2012/wordml" xmlns:wpg="http://schemas.microsoft.com/office/word/2010/wordprocessingGroup" xmlns:wpi="http://schemas.microsoft.com/office/word/2010/wordprocessingInk" xmlns:wne="http://schemas.microsoft.com/office/word/2006/wordml" xmlns:wps="http://schemas.microsoft.com/office/word/2010/wordprocessingShape" mc:Ignorable="w14 w15 wp14">
   <w:p>
     <w:pPr>
+      <w:pStyle w:val="Pieddepage"/>
+    </w:pPr>
+  </w:p>
+</w:ftr>
+</file>
+
+<file path=word/footer2.xml><?xml version="1.0" encoding="utf-8"?>
+<w:ftr xmlns:wpc="http://schemas.microsoft.com/office/word/2010/wordprocessingCanvas" xmlns:mc="http://schemas.openxmlformats.org/markup-compatibility/2006" xmlns:o="urn:schemas-microsoft-com:office:office" xmlns:r="http://schemas.openxmlformats.org/officeDocument/2006/relationships" xmlns:m="http://schemas.openxmlformats.org/officeDocument/2006/math" xmlns:v="urn:schemas-microsoft-com:vml" xmlns:wp14="http://schemas.microsoft.com/office/word/2010/wordprocessingDrawing" xmlns:wp="http://schemas.openxmlformats.org/drawingml/2006/wordprocessingDrawing" xmlns:w10="urn:schemas-microsoft-com:office:word" xmlns:w="http://schemas.openxmlformats.org/wordprocessingml/2006/main" xmlns:w14="http://schemas.microsoft.com/office/word/2010/wordml" xmlns:w15="http://schemas.microsoft.com/office/word/2012/wordml" xmlns:wpg="http://schemas.microsoft.com/office/word/2010/wordprocessingGroup" xmlns:wpi="http://schemas.microsoft.com/office/word/2010/wordprocessingInk" xmlns:wne="http://schemas.microsoft.com/office/word/2006/wordml" xmlns:wps="http://schemas.microsoft.com/office/word/2010/wordprocessingShape" mc:Ignorable="w14 w15 wp14">
+  <w:p>
+    <w:pPr>
       <w:pBdr>
         <w:left w:val="single" w:sz="12" w:space="11" w:color="5B9BD5" w:themeColor="accent1"/>
       </w:pBdr>
@@ -1516,7 +1760,7 @@
         <w:sz w:val="26"/>
         <w:szCs w:val="26"/>
       </w:rPr>
-      <w:t>6</w:t>
+      <w:t>7</w:t>
     </w:r>
     <w:r>
       <w:rPr>
@@ -1528,6 +1772,17 @@
       <w:fldChar w:fldCharType="end"/>
     </w:r>
   </w:p>
+  <w:p>
+    <w:pPr>
+      <w:pStyle w:val="Pieddepage"/>
+    </w:pPr>
+  </w:p>
+  <w:p/>
+</w:ftr>
+</file>
+
+<file path=word/footer3.xml><?xml version="1.0" encoding="utf-8"?>
+<w:ftr xmlns:wpc="http://schemas.microsoft.com/office/word/2010/wordprocessingCanvas" xmlns:mc="http://schemas.openxmlformats.org/markup-compatibility/2006" xmlns:o="urn:schemas-microsoft-com:office:office" xmlns:r="http://schemas.openxmlformats.org/officeDocument/2006/relationships" xmlns:m="http://schemas.openxmlformats.org/officeDocument/2006/math" xmlns:v="urn:schemas-microsoft-com:vml" xmlns:wp14="http://schemas.microsoft.com/office/word/2010/wordprocessingDrawing" xmlns:wp="http://schemas.openxmlformats.org/drawingml/2006/wordprocessingDrawing" xmlns:w10="urn:schemas-microsoft-com:office:word" xmlns:w="http://schemas.openxmlformats.org/wordprocessingml/2006/main" xmlns:w14="http://schemas.microsoft.com/office/word/2010/wordml" xmlns:w15="http://schemas.microsoft.com/office/word/2012/wordml" xmlns:wpg="http://schemas.microsoft.com/office/word/2010/wordprocessingGroup" xmlns:wpi="http://schemas.microsoft.com/office/word/2010/wordprocessingInk" xmlns:wne="http://schemas.microsoft.com/office/word/2006/wordml" xmlns:wps="http://schemas.microsoft.com/office/word/2010/wordprocessingShape" mc:Ignorable="w14 w15 wp14">
   <w:p>
     <w:pPr>
       <w:pStyle w:val="Pieddepage"/>
@@ -1565,6 +1820,16 @@
 <w:hdr xmlns:wpc="http://schemas.microsoft.com/office/word/2010/wordprocessingCanvas" xmlns:mc="http://schemas.openxmlformats.org/markup-compatibility/2006" xmlns:o="urn:schemas-microsoft-com:office:office" xmlns:r="http://schemas.openxmlformats.org/officeDocument/2006/relationships" xmlns:m="http://schemas.openxmlformats.org/officeDocument/2006/math" xmlns:v="urn:schemas-microsoft-com:vml" xmlns:wp14="http://schemas.microsoft.com/office/word/2010/wordprocessingDrawing" xmlns:wp="http://schemas.openxmlformats.org/drawingml/2006/wordprocessingDrawing" xmlns:w10="urn:schemas-microsoft-com:office:word" xmlns:w="http://schemas.openxmlformats.org/wordprocessingml/2006/main" xmlns:w14="http://schemas.microsoft.com/office/word/2010/wordml" xmlns:w15="http://schemas.microsoft.com/office/word/2012/wordml" xmlns:wpg="http://schemas.microsoft.com/office/word/2010/wordprocessingGroup" xmlns:wpi="http://schemas.microsoft.com/office/word/2010/wordprocessingInk" xmlns:wne="http://schemas.microsoft.com/office/word/2006/wordml" xmlns:wps="http://schemas.microsoft.com/office/word/2010/wordprocessingShape" mc:Ignorable="w14 w15 wp14">
   <w:p>
     <w:pPr>
+      <w:pStyle w:val="En-tte"/>
+    </w:pPr>
+  </w:p>
+</w:hdr>
+</file>
+
+<file path=word/header2.xml><?xml version="1.0" encoding="utf-8"?>
+<w:hdr xmlns:wpc="http://schemas.microsoft.com/office/word/2010/wordprocessingCanvas" xmlns:mc="http://schemas.openxmlformats.org/markup-compatibility/2006" xmlns:o="urn:schemas-microsoft-com:office:office" xmlns:r="http://schemas.openxmlformats.org/officeDocument/2006/relationships" xmlns:m="http://schemas.openxmlformats.org/officeDocument/2006/math" xmlns:v="urn:schemas-microsoft-com:vml" xmlns:wp14="http://schemas.microsoft.com/office/word/2010/wordprocessingDrawing" xmlns:wp="http://schemas.openxmlformats.org/drawingml/2006/wordprocessingDrawing" xmlns:w10="urn:schemas-microsoft-com:office:word" xmlns:w="http://schemas.openxmlformats.org/wordprocessingml/2006/main" xmlns:w14="http://schemas.microsoft.com/office/word/2010/wordml" xmlns:w15="http://schemas.microsoft.com/office/word/2012/wordml" xmlns:wpg="http://schemas.microsoft.com/office/word/2010/wordprocessingGroup" xmlns:wpi="http://schemas.microsoft.com/office/word/2010/wordprocessingInk" xmlns:wne="http://schemas.microsoft.com/office/word/2006/wordml" xmlns:wps="http://schemas.microsoft.com/office/word/2010/wordprocessingShape" mc:Ignorable="w14 w15 wp14">
+  <w:p>
+    <w:pPr>
       <w:pBdr>
         <w:left w:val="single" w:sz="12" w:space="11" w:color="5B9BD5" w:themeColor="accent1"/>
       </w:pBdr>
@@ -1573,23 +1838,22 @@
         <w:tab w:val="left" w:pos="3964"/>
       </w:tabs>
       <w:spacing w:after="0"/>
+    </w:pPr>
+    <w:r>
       <w:rPr>
         <w:rFonts w:asciiTheme="majorHAnsi" w:eastAsiaTheme="majorEastAsia" w:hAnsiTheme="majorHAnsi" w:cstheme="majorBidi"/>
         <w:color w:val="2E74B5" w:themeColor="accent1" w:themeShade="BF"/>
         <w:sz w:val="26"/>
         <w:szCs w:val="26"/>
       </w:rPr>
-    </w:pPr>
-    <w:r>
-      <w:rPr>
-        <w:rFonts w:asciiTheme="majorHAnsi" w:eastAsiaTheme="majorEastAsia" w:hAnsiTheme="majorHAnsi" w:cstheme="majorBidi"/>
-        <w:color w:val="2E74B5" w:themeColor="accent1" w:themeShade="BF"/>
-        <w:sz w:val="26"/>
-        <w:szCs w:val="26"/>
-      </w:rPr>
       <w:t xml:space="preserve">La pâte de canard SARL – Projet DSF-LDPC – 04/2015 </w:t>
     </w:r>
   </w:p>
+</w:hdr>
+</file>
+
+<file path=word/header3.xml><?xml version="1.0" encoding="utf-8"?>
+<w:hdr xmlns:wpc="http://schemas.microsoft.com/office/word/2010/wordprocessingCanvas" xmlns:mc="http://schemas.openxmlformats.org/markup-compatibility/2006" xmlns:o="urn:schemas-microsoft-com:office:office" xmlns:r="http://schemas.openxmlformats.org/officeDocument/2006/relationships" xmlns:m="http://schemas.openxmlformats.org/officeDocument/2006/math" xmlns:v="urn:schemas-microsoft-com:vml" xmlns:wp14="http://schemas.microsoft.com/office/word/2010/wordprocessingDrawing" xmlns:wp="http://schemas.openxmlformats.org/drawingml/2006/wordprocessingDrawing" xmlns:w10="urn:schemas-microsoft-com:office:word" xmlns:w="http://schemas.openxmlformats.org/wordprocessingml/2006/main" xmlns:w14="http://schemas.microsoft.com/office/word/2010/wordml" xmlns:w15="http://schemas.microsoft.com/office/word/2012/wordml" xmlns:wpg="http://schemas.microsoft.com/office/word/2010/wordprocessingGroup" xmlns:wpi="http://schemas.microsoft.com/office/word/2010/wordprocessingInk" xmlns:wne="http://schemas.microsoft.com/office/word/2006/wordml" xmlns:wps="http://schemas.microsoft.com/office/word/2010/wordprocessingShape" mc:Ignorable="w14 w15 wp14">
   <w:p>
     <w:pPr>
       <w:pStyle w:val="En-tte"/>
@@ -1827,6 +2091,119 @@
     </w:lvl>
   </w:abstractNum>
   <w:abstractNum w:abstractNumId="2">
+    <w:nsid w:val="3D215895"/>
+    <w:multiLevelType w:val="hybridMultilevel"/>
+    <w:tmpl w:val="130630AA"/>
+    <w:lvl w:ilvl="0" w:tplc="040C0001">
+      <w:start w:val="1"/>
+      <w:numFmt w:val="bullet"/>
+      <w:lvlText w:val=""/>
+      <w:lvlJc w:val="left"/>
+      <w:pPr>
+        <w:ind w:left="720" w:hanging="360"/>
+      </w:pPr>
+      <w:rPr>
+        <w:rFonts w:ascii="Symbol" w:hAnsi="Symbol" w:hint="default"/>
+      </w:rPr>
+    </w:lvl>
+    <w:lvl w:ilvl="1" w:tplc="040C0003" w:tentative="1">
+      <w:start w:val="1"/>
+      <w:numFmt w:val="bullet"/>
+      <w:lvlText w:val="o"/>
+      <w:lvlJc w:val="left"/>
+      <w:pPr>
+        <w:ind w:left="1440" w:hanging="360"/>
+      </w:pPr>
+      <w:rPr>
+        <w:rFonts w:ascii="Courier New" w:hAnsi="Courier New" w:cs="Courier New" w:hint="default"/>
+      </w:rPr>
+    </w:lvl>
+    <w:lvl w:ilvl="2" w:tplc="040C0005" w:tentative="1">
+      <w:start w:val="1"/>
+      <w:numFmt w:val="bullet"/>
+      <w:lvlText w:val=""/>
+      <w:lvlJc w:val="left"/>
+      <w:pPr>
+        <w:ind w:left="2160" w:hanging="360"/>
+      </w:pPr>
+      <w:rPr>
+        <w:rFonts w:ascii="Wingdings" w:hAnsi="Wingdings" w:hint="default"/>
+      </w:rPr>
+    </w:lvl>
+    <w:lvl w:ilvl="3" w:tplc="040C0001" w:tentative="1">
+      <w:start w:val="1"/>
+      <w:numFmt w:val="bullet"/>
+      <w:lvlText w:val=""/>
+      <w:lvlJc w:val="left"/>
+      <w:pPr>
+        <w:ind w:left="2880" w:hanging="360"/>
+      </w:pPr>
+      <w:rPr>
+        <w:rFonts w:ascii="Symbol" w:hAnsi="Symbol" w:hint="default"/>
+      </w:rPr>
+    </w:lvl>
+    <w:lvl w:ilvl="4" w:tplc="040C0003" w:tentative="1">
+      <w:start w:val="1"/>
+      <w:numFmt w:val="bullet"/>
+      <w:lvlText w:val="o"/>
+      <w:lvlJc w:val="left"/>
+      <w:pPr>
+        <w:ind w:left="3600" w:hanging="360"/>
+      </w:pPr>
+      <w:rPr>
+        <w:rFonts w:ascii="Courier New" w:hAnsi="Courier New" w:cs="Courier New" w:hint="default"/>
+      </w:rPr>
+    </w:lvl>
+    <w:lvl w:ilvl="5" w:tplc="040C0005" w:tentative="1">
+      <w:start w:val="1"/>
+      <w:numFmt w:val="bullet"/>
+      <w:lvlText w:val=""/>
+      <w:lvlJc w:val="left"/>
+      <w:pPr>
+        <w:ind w:left="4320" w:hanging="360"/>
+      </w:pPr>
+      <w:rPr>
+        <w:rFonts w:ascii="Wingdings" w:hAnsi="Wingdings" w:hint="default"/>
+      </w:rPr>
+    </w:lvl>
+    <w:lvl w:ilvl="6" w:tplc="040C0001" w:tentative="1">
+      <w:start w:val="1"/>
+      <w:numFmt w:val="bullet"/>
+      <w:lvlText w:val=""/>
+      <w:lvlJc w:val="left"/>
+      <w:pPr>
+        <w:ind w:left="5040" w:hanging="360"/>
+      </w:pPr>
+      <w:rPr>
+        <w:rFonts w:ascii="Symbol" w:hAnsi="Symbol" w:hint="default"/>
+      </w:rPr>
+    </w:lvl>
+    <w:lvl w:ilvl="7" w:tplc="040C0003" w:tentative="1">
+      <w:start w:val="1"/>
+      <w:numFmt w:val="bullet"/>
+      <w:lvlText w:val="o"/>
+      <w:lvlJc w:val="left"/>
+      <w:pPr>
+        <w:ind w:left="5760" w:hanging="360"/>
+      </w:pPr>
+      <w:rPr>
+        <w:rFonts w:ascii="Courier New" w:hAnsi="Courier New" w:cs="Courier New" w:hint="default"/>
+      </w:rPr>
+    </w:lvl>
+    <w:lvl w:ilvl="8" w:tplc="040C0005" w:tentative="1">
+      <w:start w:val="1"/>
+      <w:numFmt w:val="bullet"/>
+      <w:lvlText w:val=""/>
+      <w:lvlJc w:val="left"/>
+      <w:pPr>
+        <w:ind w:left="6480" w:hanging="360"/>
+      </w:pPr>
+      <w:rPr>
+        <w:rFonts w:ascii="Wingdings" w:hAnsi="Wingdings" w:hint="default"/>
+      </w:rPr>
+    </w:lvl>
+  </w:abstractNum>
+  <w:abstractNum w:abstractNumId="3">
     <w:nsid w:val="5EC453E6"/>
     <w:multiLevelType w:val="hybridMultilevel"/>
     <w:tmpl w:val="EFC85C02"/>
@@ -1939,7 +2316,7 @@
       </w:rPr>
     </w:lvl>
   </w:abstractNum>
-  <w:abstractNum w:abstractNumId="3">
+  <w:abstractNum w:abstractNumId="4">
     <w:nsid w:val="76A43B6F"/>
     <w:multiLevelType w:val="hybridMultilevel"/>
     <w:tmpl w:val="97E6D0EA"/>
@@ -2052,7 +2429,7 @@
       </w:rPr>
     </w:lvl>
   </w:abstractNum>
-  <w:abstractNum w:abstractNumId="4">
+  <w:abstractNum w:abstractNumId="5">
     <w:nsid w:val="79E35195"/>
     <w:multiLevelType w:val="hybridMultilevel"/>
     <w:tmpl w:val="08F63A00"/>
@@ -2166,19 +2543,22 @@
     </w:lvl>
   </w:abstractNum>
   <w:num w:numId="1">
-    <w:abstractNumId w:val="4"/>
+    <w:abstractNumId w:val="5"/>
   </w:num>
   <w:num w:numId="2">
     <w:abstractNumId w:val="1"/>
   </w:num>
   <w:num w:numId="3">
-    <w:abstractNumId w:val="2"/>
+    <w:abstractNumId w:val="3"/>
   </w:num>
   <w:num w:numId="4">
     <w:abstractNumId w:val="0"/>
   </w:num>
   <w:num w:numId="5">
-    <w:abstractNumId w:val="3"/>
+    <w:abstractNumId w:val="4"/>
+  </w:num>
+  <w:num w:numId="6">
+    <w:abstractNumId w:val="2"/>
   </w:num>
 </w:numbering>
 </file>
@@ -3034,7 +3414,10 @@
   <w:rsids>
     <w:rsidRoot w:val="00B22E7C"/>
     <w:rsid w:val="000C02CE"/>
+    <w:rsid w:val="001A4BEA"/>
+    <w:rsid w:val="00245159"/>
     <w:rsid w:val="00390280"/>
+    <w:rsid w:val="003953A1"/>
     <w:rsid w:val="00A06D24"/>
     <w:rsid w:val="00AF3858"/>
     <w:rsid w:val="00B22E7C"/>
@@ -3801,7 +4184,7 @@
 </file>
 
 <file path=customXml/itemProps2.xml><?xml version="1.0" encoding="utf-8"?>
-<ds:datastoreItem xmlns:ds="http://schemas.openxmlformats.org/officeDocument/2006/customXml" ds:itemID="{CE02996B-5963-4961-98FC-4EA7660FCA69}">
+<ds:datastoreItem xmlns:ds="http://schemas.openxmlformats.org/officeDocument/2006/customXml" ds:itemID="{FC7C5BB4-F642-457C-AC42-6D63D211CC2A}">
   <ds:schemaRefs>
     <ds:schemaRef ds:uri="http://schemas.openxmlformats.org/officeDocument/2006/bibliography"/>
   </ds:schemaRefs>

</xml_diff>